<commit_message>
added more faulter :- loading github files , commits showing installing some pacakges
</commit_message>
<xml_diff>
--- a/files/copy.docx
+++ b/files/copy.docx
@@ -128,7 +128,15 @@
         <w:jc w:val="both"/>
       </w:pPr>
       <w:r>
-        <w:t xml:space="preserve">Team can choose problem for project from given problem statement list, or you can choose any </w:t>
+        <w:t xml:space="preserve">Team can choose </w:t>
+      </w:r>
+      <w:proofErr w:type="gramStart"/>
+      <w:r>
+        <w:t>problem</w:t>
+      </w:r>
+      <w:proofErr w:type="gramEnd"/>
+      <w:r>
+        <w:t xml:space="preserve"> for project from given problem statement list, or you can choose any </w:t>
       </w:r>
       <w:r>
         <w:t>latest real</w:t>
@@ -354,7 +362,15 @@
         </w:rPr>
       </w:pPr>
       <w:r>
-        <w:t>In case of not following the deadlines of the evaluation, a student will be considered as absent for that evaluation</w:t>
+        <w:t xml:space="preserve">In case of not following the deadlines of the evaluation, a student will be </w:t>
+      </w:r>
+      <w:proofErr w:type="gramStart"/>
+      <w:r>
+        <w:t>considered as</w:t>
+      </w:r>
+      <w:proofErr w:type="gramEnd"/>
+      <w:r>
+        <w:t xml:space="preserve"> absent for that evaluation</w:t>
       </w:r>
     </w:p>
     <w:p>
@@ -681,6 +697,7 @@
               <w:ind w:left="504" w:right="498"/>
               <w:jc w:val="center"/>
             </w:pPr>
+            <w:proofErr w:type="gramStart"/>
             <w:r>
               <w:t>1</w:t>
             </w:r>
@@ -693,6 +710,7 @@
               </w:rPr>
               <w:t>st</w:t>
             </w:r>
+            <w:proofErr w:type="gramEnd"/>
             <w:r>
               <w:t>-</w:t>
             </w:r>
@@ -1003,7 +1021,15 @@
         <w:jc w:val="both"/>
       </w:pPr>
       <w:r>
-        <w:t xml:space="preserve">The Specific Formats are attached in Annexure -I, Annexure II and Annexure III. Report format </w:t>
+        <w:t xml:space="preserve">The Specific Formats are attached in Annexure -I, Annexure II and Annexure III. </w:t>
+      </w:r>
+      <w:proofErr w:type="gramStart"/>
+      <w:r>
+        <w:t>Report</w:t>
+      </w:r>
+      <w:proofErr w:type="gramEnd"/>
+      <w:r>
+        <w:t xml:space="preserve"> format </w:t>
       </w:r>
       <w:r>
         <w:t>is attached</w:t>
@@ -1015,7 +1041,15 @@
         <w:t>the Faculty</w:t>
       </w:r>
       <w:r>
-        <w:t xml:space="preserve"> In-charge as per the deadlines mentioned. The phase 1, 2, 3 targets should be mentioned in theSynopsis.Thephase1, 2, 3 </w:t>
+        <w:t xml:space="preserve"> In-charge as per the deadlines mentioned. The phase 1, 2, 3 targets should be mentioned in </w:t>
+      </w:r>
+      <w:proofErr w:type="gramStart"/>
+      <w:r>
+        <w:t>theSynopsis</w:t>
+      </w:r>
+      <w:proofErr w:type="gramEnd"/>
+      <w:r>
+        <w:t xml:space="preserve">.Thephase1, 2, 3 </w:t>
       </w:r>
       <w:r>
         <w:t>evaluations can</w:t>
@@ -1507,6 +1541,27 @@
     <w:p>
       <w:pPr>
         <w:pStyle w:val="ListParagraph"/>
+        <w:numPr>
+          <w:ilvl w:val="5"/>
+          <w:numId w:val="13"/>
+        </w:numPr>
+        <w:spacing w:before="41"/>
+        <w:rPr>
+          <w:sz w:val="23"/>
+          <w:szCs w:val="23"/>
+        </w:rPr>
+      </w:pPr>
+      <w:r>
+        <w:rPr>
+          <w:sz w:val="23"/>
+          <w:szCs w:val="23"/>
+        </w:rPr>
+        <w:t>Sameer Chandra (2210992237)</w:t>
+      </w:r>
+    </w:p>
+    <w:p>
+      <w:pPr>
+        <w:pStyle w:val="ListParagraph"/>
         <w:spacing w:before="41"/>
         <w:ind w:left="1381" w:firstLine="0"/>
         <w:rPr>
@@ -1640,12 +1695,21 @@
           <w:szCs w:val="23"/>
         </w:rPr>
       </w:pPr>
+      <w:proofErr w:type="gramStart"/>
       <w:r>
         <w:rPr>
           <w:sz w:val="23"/>
           <w:szCs w:val="23"/>
         </w:rPr>
-        <w:t>if it is a product, can a prototype be made, if not, what is it, which we can produce that our teachers can evaluate</w:t>
+        <w:t>if</w:t>
+      </w:r>
+      <w:proofErr w:type="gramEnd"/>
+      <w:r>
+        <w:rPr>
+          <w:sz w:val="23"/>
+          <w:szCs w:val="23"/>
+        </w:rPr>
+        <w:t xml:space="preserve"> it is a product, can a prototype be made, if not, what is it, which we can produce that our teachers can evaluate</w:t>
       </w:r>
       <w:r>
         <w:rPr>
@@ -2878,7 +2942,35 @@
           <w:b/>
           <w:sz w:val="28"/>
         </w:rPr>
-        <w:t>PROJECT(CS203)</w:t>
+        <w:t>PROJECT</w:t>
+      </w:r>
+      <w:r>
+        <w:rPr>
+          <w:b/>
+          <w:sz w:val="28"/>
+        </w:rPr>
+        <w:t xml:space="preserve"> </w:t>
+      </w:r>
+      <w:r>
+        <w:rPr>
+          <w:b/>
+          <w:sz w:val="28"/>
+        </w:rPr>
+        <w:t>(</w:t>
+      </w:r>
+      <w:r>
+        <w:rPr>
+          <w:b/>
+          <w:sz w:val="28"/>
+        </w:rPr>
+        <w:t>22CS038</w:t>
+      </w:r>
+      <w:r>
+        <w:rPr>
+          <w:b/>
+          <w:sz w:val="28"/>
+        </w:rPr>
+        <w:t>)</w:t>
       </w:r>
     </w:p>
     <w:p>
@@ -3006,50 +3098,41 @@
         </w:rPr>
         <w:t xml:space="preserve"> Ishaan Singla</w:t>
       </w:r>
-    </w:p>
-    <w:p>
-      <w:pPr>
-        <w:pStyle w:val="BodyText"/>
-        <w:spacing w:line="360" w:lineRule="auto"/>
+      <w:r>
         <w:rPr>
           <w:b/>
           <w:sz w:val="28"/>
           <w:szCs w:val="28"/>
         </w:rPr>
-      </w:pPr>
-      <w:r>
+        <w:t xml:space="preserve"> (2210992582) ,</w:t>
+      </w:r>
+    </w:p>
+    <w:p>
+      <w:pPr>
+        <w:pStyle w:val="BodyText"/>
+        <w:spacing w:line="360" w:lineRule="auto"/>
         <w:rPr>
           <w:b/>
           <w:sz w:val="28"/>
           <w:szCs w:val="28"/>
         </w:rPr>
-        <w:tab/>
-      </w:r>
+      </w:pPr>
       <w:r>
         <w:rPr>
           <w:b/>
           <w:sz w:val="28"/>
           <w:szCs w:val="28"/>
         </w:rPr>
-        <w:t xml:space="preserve">Roll </w:t>
-      </w:r>
-      <w:proofErr w:type="gramStart"/>
+        <w:tab/>
+      </w:r>
       <w:r>
         <w:rPr>
           <w:b/>
           <w:sz w:val="28"/>
           <w:szCs w:val="28"/>
         </w:rPr>
-        <w:t>number :</w:t>
-      </w:r>
-      <w:proofErr w:type="gramEnd"/>
-      <w:r>
-        <w:rPr>
-          <w:b/>
-          <w:sz w:val="28"/>
-          <w:szCs w:val="28"/>
-        </w:rPr>
-        <w:t xml:space="preserve"> 2210992582</w:t>
+        <w:tab/>
+        <w:t xml:space="preserve">   Sameer Chandra (2210992237)</w:t>
       </w:r>
     </w:p>
     <w:p>
@@ -3815,7 +3898,21 @@
         <w:rPr>
           <w:sz w:val="22"/>
         </w:rPr>
-        <w:t>Developers often face challenges in understanding and managing code changes in large repositories. Manually reviewing commit messages and searching through code can be time-consuming and inefficient. There is a need for an intelligent tool that can summarize commits, provide meaningful insights, and enable code search using natural language, making the development process faster and more efficient.</w:t>
+        <w:t xml:space="preserve">Developers often face challenges in understanding and managing code changes in large repositories. Manually reviewing commit messages and searching through code can be time-consuming and inefficient. There is a need for an intelligent tool that can summarize </w:t>
+      </w:r>
+      <w:proofErr w:type="gramStart"/>
+      <w:r>
+        <w:rPr>
+          <w:sz w:val="22"/>
+        </w:rPr>
+        <w:t>commits</w:t>
+      </w:r>
+      <w:proofErr w:type="gramEnd"/>
+      <w:r>
+        <w:rPr>
+          <w:sz w:val="22"/>
+        </w:rPr>
+        <w:t>, provide meaningful insights, and enable code search using natural language, making the development process faster and more efficient.</w:t>
       </w:r>
     </w:p>
     <w:p>
@@ -4545,13 +4642,7 @@
         <w:rPr>
           <w:sz w:val="22"/>
         </w:rPr>
-        <w:t>:</w:t>
-      </w:r>
-      <w:r>
-        <w:rPr>
-          <w:sz w:val="22"/>
-        </w:rPr>
-        <w:t xml:space="preserve"> </w:t>
+        <w:t xml:space="preserve">: </w:t>
       </w:r>
       <w:r>
         <w:rPr>
@@ -4637,13 +4728,7 @@
         <w:rPr>
           <w:sz w:val="22"/>
         </w:rPr>
-        <w:t>efficiency.</w:t>
-      </w:r>
-      <w:r>
-        <w:rPr>
-          <w:sz w:val="22"/>
-        </w:rPr>
-        <w:t>.</w:t>
+        <w:t>efficiency..</w:t>
       </w:r>
       <w:proofErr w:type="gramEnd"/>
     </w:p>
@@ -5649,14 +5734,7 @@
           <w:b/>
           <w:bCs/>
         </w:rPr>
-        <w:t>Dependence on External APIs</w:t>
-      </w:r>
-      <w:r>
-        <w:rPr>
-          <w:b/>
-          <w:bCs/>
-        </w:rPr>
-        <w:t>:</w:t>
+        <w:t>Dependence on External APIs:</w:t>
       </w:r>
     </w:p>
     <w:p>
@@ -6052,8 +6130,13 @@
         </w:numPr>
         <w:spacing w:line="360" w:lineRule="auto"/>
       </w:pPr>
-      <w:r>
-        <w:t xml:space="preserve">Vercel documentation - </w:t>
+      <w:proofErr w:type="spellStart"/>
+      <w:r>
+        <w:t>Vercel</w:t>
+      </w:r>
+      <w:proofErr w:type="spellEnd"/>
+      <w:r>
+        <w:t xml:space="preserve"> documentation - </w:t>
       </w:r>
       <w:hyperlink r:id="rId12" w:history="1">
         <w:r>
@@ -6297,6 +6380,7 @@
         </w:rPr>
         <w:t xml:space="preserve"> </w:t>
       </w:r>
+      <w:proofErr w:type="gramStart"/>
       <w:r>
         <w:rPr>
           <w:b/>
@@ -6304,6 +6388,7 @@
         </w:rPr>
         <w:t>PREPARATION</w:t>
       </w:r>
+      <w:proofErr w:type="gramEnd"/>
       <w:r>
         <w:rPr>
           <w:b/>
@@ -6525,7 +6610,15 @@
         <w:ind w:left="720"/>
       </w:pPr>
       <w:r>
-        <w:t>The manual is intended to provide broad guidelines for the preparation of the integrated project report. In general, the project report, in an organized and scholarly fashion, is an account of the original work of the students, leading to techniques or correlation of facts already known (analytical, experimental, hardware-oriented, etc.) and demonstrating a definite contribution to the advancement of knowledge. It also showcases the student's ability to present the findings in an appropriate manner, with actual accomplishments of the work plainly stated and honestly appraised.</w:t>
+        <w:t xml:space="preserve">The manual is intended to provide broad guidelines for the preparation of the integrated project report. In general, the project report, in an organized and scholarly fashion, is an account of the original work of the students, leading to techniques or correlation of facts already known (analytical, experimental, hardware-oriented, etc.) and demonstrating a definite contribution to the advancement of knowledge. It also </w:t>
+      </w:r>
+      <w:proofErr w:type="gramStart"/>
+      <w:r>
+        <w:t>showcases</w:t>
+      </w:r>
+      <w:proofErr w:type="gramEnd"/>
+      <w:r>
+        <w:t xml:space="preserve"> the student's ability to present the findings in an appropriate manner, with actual accomplishments of the work plainly stated and honestly appraised.</w:t>
       </w:r>
     </w:p>
     <w:p>
@@ -6746,10 +6839,12 @@
         </w:numPr>
         <w:spacing w:before="1"/>
       </w:pPr>
+      <w:proofErr w:type="gramStart"/>
       <w:r>
         <w:t>Certificate(</w:t>
       </w:r>
       <w:proofErr w:type="spellStart"/>
+      <w:proofErr w:type="gramEnd"/>
       <w:r>
         <w:t>samplecopyattached</w:t>
       </w:r>
@@ -7959,7 +8054,15 @@
         <w:jc w:val="both"/>
       </w:pPr>
       <w:r>
-        <w:t xml:space="preserve">In case it is found that first line of the succeeding text starts from the next page, then </w:t>
+        <w:t xml:space="preserve">In case it is found that </w:t>
+      </w:r>
+      <w:proofErr w:type="gramStart"/>
+      <w:r>
+        <w:t>first</w:t>
+      </w:r>
+      <w:proofErr w:type="gramEnd"/>
+      <w:r>
+        <w:t xml:space="preserve"> line of the succeeding text starts from the next page, then </w:t>
       </w:r>
       <w:proofErr w:type="spellStart"/>
       <w:r>
@@ -8083,10 +8186,12 @@
         <w:ind w:left="1021"/>
       </w:pPr>
       <w:proofErr w:type="spellStart"/>
+      <w:proofErr w:type="gramStart"/>
       <w:r>
         <w:t>Authorsshouldassesswhether</w:t>
       </w:r>
       <w:proofErr w:type="spellEnd"/>
+      <w:proofErr w:type="gramEnd"/>
       <w:r>
         <w:t>:</w:t>
       </w:r>
@@ -8189,10 +8294,12 @@
         <w:t xml:space="preserve"> page where the figure/table is first cited in the text. All figures should be numbered and </w:t>
       </w:r>
       <w:proofErr w:type="spellStart"/>
+      <w:proofErr w:type="gramStart"/>
       <w:r>
         <w:t>citedconsecutively</w:t>
       </w:r>
       <w:proofErr w:type="spellEnd"/>
+      <w:proofErr w:type="gramEnd"/>
       <w:r>
         <w:t xml:space="preserve"> in the text as Figure 2.1, Figure 2.2, to indicate the first and second figures in Chapter 2respectively. </w:t>
       </w:r>
@@ -8228,13 +8335,18 @@
       <w:proofErr w:type="spellEnd"/>
       <w:proofErr w:type="gramEnd"/>
       <w:r>
-        <w:t xml:space="preserve">, schematics or sketches that illustrate the derived processes. He should see all his </w:t>
+        <w:t xml:space="preserve">, schematics or sketches that illustrate the derived processes. He should see all </w:t>
+      </w:r>
+      <w:proofErr w:type="gramStart"/>
+      <w:r>
+        <w:t xml:space="preserve">his </w:t>
       </w:r>
       <w:proofErr w:type="spellStart"/>
       <w:r>
         <w:t>figureskeepingin</w:t>
       </w:r>
       <w:proofErr w:type="spellEnd"/>
+      <w:proofErr w:type="gramEnd"/>
       <w:r>
         <w:t xml:space="preserve"> mind that:</w:t>
       </w:r>
@@ -8553,10 +8665,12 @@
         <w:t xml:space="preserve">. </w:t>
       </w:r>
       <w:proofErr w:type="spellStart"/>
+      <w:proofErr w:type="gramStart"/>
       <w:r>
         <w:t>Thefollowing</w:t>
       </w:r>
       <w:proofErr w:type="spellEnd"/>
+      <w:proofErr w:type="gramEnd"/>
       <w:r>
         <w:t xml:space="preserve"> plan should </w:t>
       </w:r>
@@ -8662,10 +8776,12 @@
         <w:ind w:left="1021"/>
       </w:pPr>
       <w:proofErr w:type="spellStart"/>
+      <w:proofErr w:type="gramStart"/>
       <w:r>
         <w:t>preliminarysectionisas</w:t>
       </w:r>
       <w:proofErr w:type="spellEnd"/>
+      <w:proofErr w:type="gramEnd"/>
       <w:r>
         <w:t xml:space="preserve"> follows:</w:t>
       </w:r>
@@ -9085,10 +9201,12 @@
         <w:t xml:space="preserve">The project must be Black Cardboard Bounded with Lamination Sheet. (Spiral binding and other </w:t>
       </w:r>
       <w:proofErr w:type="spellStart"/>
+      <w:proofErr w:type="gramStart"/>
       <w:r>
         <w:t>formsofbinding</w:t>
       </w:r>
       <w:proofErr w:type="spellEnd"/>
+      <w:proofErr w:type="gramEnd"/>
       <w:r>
         <w:t xml:space="preserve"> will not </w:t>
       </w:r>
@@ -9521,6 +9639,7 @@
         </w:rPr>
       </w:pPr>
       <w:proofErr w:type="spellStart"/>
+      <w:proofErr w:type="gramStart"/>
       <w:r>
         <w:rPr>
           <w:b/>
@@ -9528,6 +9647,7 @@
         <w:t>StatementoftheProblem</w:t>
       </w:r>
       <w:proofErr w:type="spellEnd"/>
+      <w:proofErr w:type="gramEnd"/>
     </w:p>
     <w:p>
       <w:pPr>
@@ -10234,11 +10354,19 @@
       </w:r>
       <w:proofErr w:type="gramEnd"/>
       <w:r>
-        <w:t xml:space="preserve">? Does it solve the problem that the company wanted solved? Be candid </w:t>
-      </w:r>
-      <w:proofErr w:type="spellStart"/>
+        <w:t xml:space="preserve">? Does it solve the problem that the company wanted </w:t>
+      </w:r>
       <w:proofErr w:type="gramStart"/>
       <w:r>
+        <w:t>solved</w:t>
+      </w:r>
+      <w:proofErr w:type="gramEnd"/>
+      <w:r>
+        <w:t xml:space="preserve">? Be candid </w:t>
+      </w:r>
+      <w:proofErr w:type="spellStart"/>
+      <w:proofErr w:type="gramStart"/>
+      <w:r>
         <w:t>andhonest</w:t>
       </w:r>
       <w:proofErr w:type="spellEnd"/>
@@ -10257,10 +10385,12 @@
         <w:t xml:space="preserve"> than anticipated? What hopes </w:t>
       </w:r>
       <w:proofErr w:type="spellStart"/>
+      <w:proofErr w:type="gramStart"/>
       <w:r>
         <w:t>foryour</w:t>
       </w:r>
       <w:proofErr w:type="spellEnd"/>
+      <w:proofErr w:type="gramEnd"/>
       <w:r>
         <w:t xml:space="preserve"> </w:t>
       </w:r>
@@ -11104,9 +11234,18 @@
                 <w:b/>
                 <w:sz w:val="28"/>
               </w:rPr>
-              <w:t>Roll.No</w:t>
+              <w:t>Roll</w:t>
+            </w:r>
+            <w:proofErr w:type="gramStart"/>
+            <w:r>
+              <w:rPr>
+                <w:b/>
+                <w:sz w:val="28"/>
+              </w:rPr>
+              <w:t>.No</w:t>
             </w:r>
             <w:proofErr w:type="spellEnd"/>
+            <w:proofErr w:type="gramEnd"/>
             <w:r>
               <w:rPr>
                 <w:b/>
@@ -11202,9 +11341,18 @@
                 <w:b/>
                 <w:sz w:val="28"/>
               </w:rPr>
-              <w:t>Roll.No</w:t>
+              <w:t>Roll</w:t>
+            </w:r>
+            <w:proofErr w:type="gramStart"/>
+            <w:r>
+              <w:rPr>
+                <w:b/>
+                <w:sz w:val="28"/>
+              </w:rPr>
+              <w:t>.No</w:t>
             </w:r>
             <w:proofErr w:type="spellEnd"/>
+            <w:proofErr w:type="gramEnd"/>
             <w:r>
               <w:rPr>
                 <w:b/>
@@ -11303,9 +11451,18 @@
                 <w:b/>
                 <w:sz w:val="28"/>
               </w:rPr>
-              <w:t>Roll.No</w:t>
+              <w:t>Roll</w:t>
+            </w:r>
+            <w:proofErr w:type="gramStart"/>
+            <w:r>
+              <w:rPr>
+                <w:b/>
+                <w:sz w:val="28"/>
+              </w:rPr>
+              <w:t>.No</w:t>
             </w:r>
             <w:proofErr w:type="spellEnd"/>
+            <w:proofErr w:type="gramEnd"/>
             <w:r>
               <w:rPr>
                 <w:b/>
@@ -11404,9 +11561,18 @@
                 <w:b/>
                 <w:sz w:val="28"/>
               </w:rPr>
-              <w:t>Roll.No</w:t>
+              <w:t>Roll</w:t>
+            </w:r>
+            <w:proofErr w:type="gramStart"/>
+            <w:r>
+              <w:rPr>
+                <w:b/>
+                <w:sz w:val="28"/>
+              </w:rPr>
+              <w:t>.No</w:t>
             </w:r>
             <w:proofErr w:type="spellEnd"/>
+            <w:proofErr w:type="gramEnd"/>
             <w:r>
               <w:rPr>
                 <w:b/>
@@ -12064,9 +12230,18 @@
                 <w:b/>
                 <w:sz w:val="28"/>
               </w:rPr>
-              <w:t>Roll.No</w:t>
+              <w:t>Roll</w:t>
+            </w:r>
+            <w:proofErr w:type="gramStart"/>
+            <w:r>
+              <w:rPr>
+                <w:b/>
+                <w:sz w:val="28"/>
+              </w:rPr>
+              <w:t>.No</w:t>
             </w:r>
             <w:proofErr w:type="spellEnd"/>
+            <w:proofErr w:type="gramEnd"/>
             <w:r>
               <w:rPr>
                 <w:b/>
@@ -12157,9 +12332,18 @@
                 <w:b/>
                 <w:sz w:val="28"/>
               </w:rPr>
-              <w:t>Roll.No</w:t>
+              <w:t>Roll</w:t>
+            </w:r>
+            <w:proofErr w:type="gramStart"/>
+            <w:r>
+              <w:rPr>
+                <w:b/>
+                <w:sz w:val="28"/>
+              </w:rPr>
+              <w:t>.No</w:t>
             </w:r>
             <w:proofErr w:type="spellEnd"/>
+            <w:proofErr w:type="gramEnd"/>
             <w:r>
               <w:rPr>
                 <w:b/>
@@ -12250,9 +12434,18 @@
                 <w:b/>
                 <w:sz w:val="28"/>
               </w:rPr>
-              <w:t>Roll.No</w:t>
+              <w:t>Roll</w:t>
+            </w:r>
+            <w:proofErr w:type="gramStart"/>
+            <w:r>
+              <w:rPr>
+                <w:b/>
+                <w:sz w:val="28"/>
+              </w:rPr>
+              <w:t>.No</w:t>
             </w:r>
             <w:proofErr w:type="spellEnd"/>
+            <w:proofErr w:type="gramEnd"/>
             <w:r>
               <w:rPr>
                 <w:b/>
@@ -12343,9 +12536,18 @@
                 <w:b/>
                 <w:sz w:val="28"/>
               </w:rPr>
-              <w:t>Roll.No</w:t>
+              <w:t>Roll</w:t>
+            </w:r>
+            <w:proofErr w:type="gramStart"/>
+            <w:r>
+              <w:rPr>
+                <w:b/>
+                <w:sz w:val="28"/>
+              </w:rPr>
+              <w:t>.No</w:t>
             </w:r>
             <w:proofErr w:type="spellEnd"/>
+            <w:proofErr w:type="gramEnd"/>
             <w:r>
               <w:rPr>
                 <w:b/>
@@ -14446,6 +14648,7 @@
         </w:rPr>
       </w:pPr>
       <w:proofErr w:type="spellStart"/>
+      <w:proofErr w:type="gramStart"/>
       <w:r>
         <w:rPr>
           <w:b/>
@@ -14454,6 +14657,7 @@
         <w:t>Researchproposal</w:t>
       </w:r>
       <w:proofErr w:type="spellEnd"/>
+      <w:proofErr w:type="gramEnd"/>
     </w:p>
     <w:p>
       <w:pPr>
@@ -14464,12 +14668,14 @@
           <w:sz w:val="32"/>
         </w:rPr>
       </w:pPr>
+      <w:proofErr w:type="gramStart"/>
       <w:r>
         <w:rPr>
           <w:sz w:val="32"/>
         </w:rPr>
         <w:t>on</w:t>
       </w:r>
+      <w:proofErr w:type="gramEnd"/>
     </w:p>
     <w:p>
       <w:pPr>
@@ -14478,10 +14684,12 @@
         <w:ind w:left="2337" w:right="2004"/>
       </w:pPr>
       <w:proofErr w:type="spellStart"/>
+      <w:proofErr w:type="gramStart"/>
       <w:r>
         <w:t>Titleoftheproposedresearchwork</w:t>
       </w:r>
       <w:proofErr w:type="spellEnd"/>
+      <w:proofErr w:type="gramEnd"/>
     </w:p>
     <w:p>
       <w:pPr>
@@ -14554,12 +14762,14 @@
           <w:sz w:val="32"/>
         </w:rPr>
       </w:pPr>
+      <w:proofErr w:type="gramStart"/>
       <w:r>
         <w:rPr>
           <w:sz w:val="32"/>
         </w:rPr>
         <w:t>by</w:t>
       </w:r>
+      <w:proofErr w:type="gramEnd"/>
     </w:p>
     <w:p>
       <w:pPr>
@@ -14568,10 +14778,12 @@
         <w:ind w:left="2337" w:right="2003"/>
       </w:pPr>
       <w:proofErr w:type="spellStart"/>
+      <w:proofErr w:type="gramStart"/>
       <w:r>
         <w:t>NameoftheStudent</w:t>
       </w:r>
       <w:proofErr w:type="spellEnd"/>
+      <w:proofErr w:type="gramEnd"/>
       <w:r>
         <w:t>(s)</w:t>
       </w:r>
@@ -14696,10 +14908,12 @@
         <w:ind w:left="2336" w:right="2004"/>
       </w:pPr>
       <w:proofErr w:type="spellStart"/>
+      <w:proofErr w:type="gramStart"/>
       <w:r>
         <w:t>Underthesupervisionof</w:t>
       </w:r>
       <w:proofErr w:type="spellEnd"/>
+      <w:proofErr w:type="gramEnd"/>
     </w:p>
     <w:p>
       <w:pPr>
@@ -14849,6 +15063,7 @@
         <w:tab/>
       </w:r>
       <w:proofErr w:type="spellStart"/>
+      <w:proofErr w:type="gramStart"/>
       <w:r>
         <w:rPr>
           <w:b/>
@@ -14856,6 +15071,7 @@
         <w:t>i</w:t>
       </w:r>
       <w:proofErr w:type="spellEnd"/>
+      <w:proofErr w:type="gramEnd"/>
     </w:p>
     <w:p>
       <w:pPr>
@@ -15076,7 +15292,15 @@
       <w:proofErr w:type="spellEnd"/>
       <w:proofErr w:type="gramEnd"/>
       <w:r>
-        <w:t xml:space="preserve"> 14,bold]. . ... .. . . . . . . . .. . . . . .. .</w:t>
+        <w:t xml:space="preserve"> 14,bold]. . ... .. . . . . . . . .. . . </w:t>
+      </w:r>
+      <w:proofErr w:type="gramStart"/>
+      <w:r>
+        <w:t>. . ..</w:t>
+      </w:r>
+      <w:proofErr w:type="gramEnd"/>
+      <w:r>
+        <w:t xml:space="preserve"> .</w:t>
       </w:r>
     </w:p>
     <w:p>
@@ -15219,12 +15443,17 @@
       </w:r>
       <w:proofErr w:type="gramEnd"/>
       <w:r>
-        <w:t>. . . . . . . ... . . . . ... . . . .... . . . .</w:t>
+        <w:t xml:space="preserve">. . . . . . . ... . . . . ... . . . .... . . </w:t>
+      </w:r>
+      <w:proofErr w:type="gramStart"/>
+      <w:r>
+        <w:t>. .</w:t>
       </w:r>
       <w:r>
         <w:tab/>
         <w:t>..</w:t>
       </w:r>
+      <w:proofErr w:type="gramEnd"/>
     </w:p>
     <w:p>
       <w:pPr>
@@ -15273,10 +15502,12 @@
         <w:ind w:hanging="222"/>
       </w:pPr>
       <w:proofErr w:type="spellStart"/>
+      <w:proofErr w:type="gramStart"/>
       <w:r>
         <w:t>JustificationforResearch</w:t>
       </w:r>
       <w:proofErr w:type="spellEnd"/>
+      <w:proofErr w:type="gramEnd"/>
       <w:r>
         <w:t>.............</w:t>
       </w:r>
@@ -15380,7 +15611,15 @@
       </w:r>
       <w:proofErr w:type="gramEnd"/>
       <w:r>
-        <w:t xml:space="preserve"> ... . . . .... . . . . .. .. . . . ... . . .</w:t>
+        <w:t xml:space="preserve"> ... . . . .... . . </w:t>
+      </w:r>
+      <w:proofErr w:type="gramStart"/>
+      <w:r>
+        <w:t>. . .. .. . .</w:t>
+      </w:r>
+      <w:proofErr w:type="gramEnd"/>
+      <w:r>
+        <w:t xml:space="preserve"> . ... . . .</w:t>
       </w:r>
     </w:p>
     <w:p>
@@ -15600,7 +15839,15 @@
         <w:jc w:val="both"/>
       </w:pPr>
       <w:r>
-        <w:t xml:space="preserve">Research question has a strong connection to method part. Generally, there </w:t>
+        <w:t xml:space="preserve">Research </w:t>
+      </w:r>
+      <w:proofErr w:type="gramStart"/>
+      <w:r>
+        <w:t>question has</w:t>
+      </w:r>
+      <w:proofErr w:type="gramEnd"/>
+      <w:r>
+        <w:t xml:space="preserve"> a strong connection to method part. Generally, there </w:t>
       </w:r>
       <w:proofErr w:type="gramStart"/>
       <w:r>
@@ -15687,13 +15934,18 @@
         <w:jc w:val="both"/>
       </w:pPr>
       <w:r>
-        <w:t xml:space="preserve">In the introduction part, the applicant may briefly describe what the previous stages </w:t>
+        <w:t xml:space="preserve">In the introduction part, the applicant may briefly describe what the previous </w:t>
+      </w:r>
+      <w:proofErr w:type="gramStart"/>
+      <w:r>
+        <w:t xml:space="preserve">stages </w:t>
       </w:r>
       <w:proofErr w:type="spellStart"/>
       <w:r>
         <w:t>oftheresearchare</w:t>
       </w:r>
       <w:proofErr w:type="spellEnd"/>
+      <w:proofErr w:type="gramEnd"/>
       <w:r>
         <w:t>.</w:t>
       </w:r>
@@ -16584,7 +16836,15 @@
       </w:r>
       <w:proofErr w:type="spellEnd"/>
       <w:r>
-        <w:t xml:space="preserve">, publisher, fonts &amp;margins </w:t>
+        <w:t xml:space="preserve">, publisher, fonts </w:t>
+      </w:r>
+      <w:proofErr w:type="gramStart"/>
+      <w:r>
+        <w:t>&amp;margins</w:t>
+      </w:r>
+      <w:proofErr w:type="gramEnd"/>
+      <w:r>
+        <w:t xml:space="preserve"> </w:t>
       </w:r>
       <w:proofErr w:type="spellStart"/>
       <w:r>
@@ -20896,6 +21156,7 @@
   <w:style w:type="character" w:default="1" w:styleId="DefaultParagraphFont">
     <w:name w:val="Default Paragraph Font"/>
     <w:uiPriority w:val="1"/>
+    <w:semiHidden/>
     <w:unhideWhenUsed/>
   </w:style>
   <w:style w:type="table" w:default="1" w:styleId="TableNormal">

</xml_diff>

<commit_message>
fixed profile pic issue and better handling
</commit_message>
<xml_diff>
--- a/files/copy.docx
+++ b/files/copy.docx
@@ -1279,11 +1279,19 @@
       </w:r>
       <w:proofErr w:type="gramStart"/>
       <w:r>
-        <w:t>theSynopsis</w:t>
-      </w:r>
-      <w:proofErr w:type="gramEnd"/>
-      <w:r>
-        <w:t xml:space="preserve">.Thephase1, 2, 3 </w:t>
+        <w:t>theSynopsis.Thephase1</w:t>
+      </w:r>
+      <w:proofErr w:type="gramEnd"/>
+      <w:r>
+        <w:t>, 2</w:t>
+      </w:r>
+      <w:proofErr w:type="gramStart"/>
+      <w:r>
+        <w:t>, 3</w:t>
+      </w:r>
+      <w:proofErr w:type="gramEnd"/>
+      <w:r>
+        <w:t xml:space="preserve"> </w:t>
       </w:r>
       <w:r>
         <w:t>evaluations can</w:t>
@@ -1576,21 +1584,37 @@
           <w:sz w:val="23"/>
           <w:szCs w:val="23"/>
         </w:rPr>
-        <w:t>in hours</w:t>
-      </w:r>
+        <w:t xml:space="preserve">in </w:t>
+      </w:r>
+      <w:proofErr w:type="gramStart"/>
       <w:r>
         <w:rPr>
           <w:sz w:val="23"/>
           <w:szCs w:val="23"/>
         </w:rPr>
-        <w:t>)</w:t>
+        <w:t>hours</w:t>
       </w:r>
       <w:r>
         <w:rPr>
           <w:sz w:val="23"/>
           <w:szCs w:val="23"/>
         </w:rPr>
-        <w:t>to complete the project</w:t>
+        <w:t>)</w:t>
+      </w:r>
+      <w:r>
+        <w:rPr>
+          <w:sz w:val="23"/>
+          <w:szCs w:val="23"/>
+        </w:rPr>
+        <w:t>to</w:t>
+      </w:r>
+      <w:proofErr w:type="gramEnd"/>
+      <w:r>
+        <w:rPr>
+          <w:sz w:val="23"/>
+          <w:szCs w:val="23"/>
+        </w:rPr>
+        <w:t xml:space="preserve"> complete the project</w:t>
       </w:r>
       <w:r>
         <w:rPr>
@@ -1994,7 +2018,23 @@
           <w:sz w:val="23"/>
           <w:szCs w:val="23"/>
         </w:rPr>
-        <w:t xml:space="preserve"> it is a product, can a prototype be made, if not, what is it, which we can produce that our teachers can evaluate</w:t>
+        <w:t xml:space="preserve"> it is a product, can a prototype be made</w:t>
+      </w:r>
+      <w:proofErr w:type="gramStart"/>
+      <w:r>
+        <w:rPr>
+          <w:sz w:val="23"/>
+          <w:szCs w:val="23"/>
+        </w:rPr>
+        <w:t>, if</w:t>
+      </w:r>
+      <w:proofErr w:type="gramEnd"/>
+      <w:r>
+        <w:rPr>
+          <w:sz w:val="23"/>
+          <w:szCs w:val="23"/>
+        </w:rPr>
+        <w:t xml:space="preserve"> not, what is it, which we can produce that our teachers can evaluate</w:t>
       </w:r>
       <w:r>
         <w:rPr>
@@ -3381,8 +3421,18 @@
           <w:sz w:val="28"/>
           <w:szCs w:val="28"/>
         </w:rPr>
-        <w:t xml:space="preserve"> (2210992582) ,</w:t>
-      </w:r>
+        <w:t xml:space="preserve"> (2210992582</w:t>
+      </w:r>
+      <w:proofErr w:type="gramStart"/>
+      <w:r>
+        <w:rPr>
+          <w:b/>
+          <w:sz w:val="28"/>
+          <w:szCs w:val="28"/>
+        </w:rPr>
+        <w:t>) ,</w:t>
+      </w:r>
+      <w:proofErr w:type="gramEnd"/>
     </w:p>
     <w:p>
       <w:pPr>
@@ -7697,7 +7747,15 @@
       </w:r>
       <w:proofErr w:type="gramEnd"/>
       <w:r>
-        <w:t xml:space="preserve"> in the text and at least 8 point in </w:t>
+        <w:t xml:space="preserve"> in the text and at least 8 </w:t>
+      </w:r>
+      <w:proofErr w:type="gramStart"/>
+      <w:r>
+        <w:t>point</w:t>
+      </w:r>
+      <w:proofErr w:type="gramEnd"/>
+      <w:r>
+        <w:t xml:space="preserve"> in </w:t>
       </w:r>
       <w:r>
         <w:t>the figures</w:t>
@@ -8088,7 +8146,15 @@
       </w:r>
       <w:proofErr w:type="gramEnd"/>
       <w:r>
-        <w:t xml:space="preserve">,tables,anddrawings.Folded </w:t>
+        <w:t>,</w:t>
+      </w:r>
+      <w:proofErr w:type="gramStart"/>
+      <w:r>
+        <w:t>tables,anddrawings</w:t>
+      </w:r>
+      <w:proofErr w:type="gramEnd"/>
+      <w:r>
+        <w:t xml:space="preserve">.Folded </w:t>
       </w:r>
       <w:proofErr w:type="spellStart"/>
       <w:r>
@@ -8207,11 +8273,11 @@
       </w:r>
       <w:proofErr w:type="gramStart"/>
       <w:r>
-        <w:t>singlespacingandindentedeight(</w:t>
-      </w:r>
-      <w:proofErr w:type="gramEnd"/>
-      <w:r>
-        <w:t>8)spacesrelativetothetextmaterial.</w:t>
+        <w:t>singlespacingandindentedeight(8)spacesrelativetothetextmaterial</w:t>
+      </w:r>
+      <w:proofErr w:type="gramEnd"/>
+      <w:r>
+        <w:t>.</w:t>
       </w:r>
     </w:p>
     <w:p>
@@ -8276,11 +8342,11 @@
       </w:r>
       <w:proofErr w:type="gramStart"/>
       <w:r>
-        <w:t>1,CHAPTER</w:t>
-      </w:r>
-      <w:proofErr w:type="gramEnd"/>
-      <w:r>
-        <w:t>2,CHAPTER3etc.</w:t>
+        <w:t>1,CHAPTER2,CHAPTER</w:t>
+      </w:r>
+      <w:proofErr w:type="gramEnd"/>
+      <w:r>
+        <w:t>3etc.</w:t>
       </w:r>
     </w:p>
     <w:p>
@@ -8455,7 +8521,15 @@
         <w:jc w:val="both"/>
       </w:pPr>
       <w:r>
-        <w:t xml:space="preserve">Must be towards left margin and be typed in capital and lower case letters; i.e., the </w:t>
+        <w:t xml:space="preserve">Must be towards left margin and be typed in capital and lower case </w:t>
+      </w:r>
+      <w:proofErr w:type="gramStart"/>
+      <w:r>
+        <w:t>letters;</w:t>
+      </w:r>
+      <w:proofErr w:type="gramEnd"/>
+      <w:r>
+        <w:t xml:space="preserve"> i.e., the </w:t>
       </w:r>
       <w:proofErr w:type="spellStart"/>
       <w:proofErr w:type="gramStart"/>
@@ -8478,10 +8552,12 @@
         <w:t xml:space="preserve"> at </w:t>
       </w:r>
       <w:proofErr w:type="spellStart"/>
+      <w:proofErr w:type="gramStart"/>
       <w:r>
         <w:t>theend</w:t>
       </w:r>
       <w:proofErr w:type="spellEnd"/>
+      <w:proofErr w:type="gramEnd"/>
       <w:r>
         <w:t xml:space="preserve"> </w:t>
       </w:r>
@@ -8603,26 +8679,32 @@
         <w:t xml:space="preserve"> line of the succeeding text starts from the next page, then </w:t>
       </w:r>
       <w:proofErr w:type="spellStart"/>
+      <w:proofErr w:type="gramStart"/>
       <w:r>
         <w:t>thisheadingshould</w:t>
       </w:r>
       <w:proofErr w:type="spellEnd"/>
+      <w:proofErr w:type="gramEnd"/>
       <w:r>
         <w:t xml:space="preserve"> start from </w:t>
       </w:r>
       <w:proofErr w:type="spellStart"/>
+      <w:proofErr w:type="gramStart"/>
       <w:r>
         <w:t>thenext</w:t>
       </w:r>
       <w:proofErr w:type="spellEnd"/>
-      <w:r>
-        <w:t xml:space="preserve"> </w:t>
-      </w:r>
-      <w:proofErr w:type="spellStart"/>
+      <w:proofErr w:type="gramEnd"/>
+      <w:r>
+        <w:t xml:space="preserve"> </w:t>
+      </w:r>
+      <w:proofErr w:type="spellStart"/>
+      <w:proofErr w:type="gramStart"/>
       <w:r>
         <w:t>pageusing</w:t>
       </w:r>
       <w:proofErr w:type="spellEnd"/>
+      <w:proofErr w:type="gramEnd"/>
       <w:r>
         <w:t xml:space="preserve"> </w:t>
       </w:r>
@@ -8855,7 +8937,15 @@
       </w:r>
       <w:proofErr w:type="gramEnd"/>
       <w:r>
-        <w:t xml:space="preserve">,etc.andbyhighlighting the key findings. One should include an index figure (map) showing and naming </w:t>
+        <w:t>,</w:t>
+      </w:r>
+      <w:proofErr w:type="gramStart"/>
+      <w:r>
+        <w:t>etc.andbyhighlighting</w:t>
+      </w:r>
+      <w:proofErr w:type="gramEnd"/>
+      <w:r>
+        <w:t xml:space="preserve"> the key findings. One should include an index figure (map) showing and naming </w:t>
       </w:r>
       <w:proofErr w:type="spellStart"/>
       <w:r>
@@ -8873,7 +8963,15 @@
       <w:proofErr w:type="spellEnd"/>
       <w:proofErr w:type="gramEnd"/>
       <w:r>
-        <w:t xml:space="preserve">, schematics or sketches that illustrate the derived processes. He should see all </w:t>
+        <w:t xml:space="preserve">, schematics or sketches that illustrate the </w:t>
+      </w:r>
+      <w:proofErr w:type="gramStart"/>
+      <w:r>
+        <w:t>derived processes</w:t>
+      </w:r>
+      <w:proofErr w:type="gramEnd"/>
+      <w:r>
+        <w:t xml:space="preserve">. He should see all </w:t>
       </w:r>
       <w:proofErr w:type="gramStart"/>
       <w:r>
@@ -9111,10 +9209,12 @@
         <w:t xml:space="preserve"> data </w:t>
       </w:r>
       <w:proofErr w:type="spellStart"/>
+      <w:proofErr w:type="gramStart"/>
       <w:r>
         <w:t>arepresented</w:t>
       </w:r>
       <w:proofErr w:type="spellEnd"/>
+      <w:proofErr w:type="gramEnd"/>
       <w:r>
         <w:t xml:space="preserve"> in context.</w:t>
       </w:r>
@@ -9149,10 +9249,12 @@
         <w:t xml:space="preserve">, in landscape mode, so that one can read them from the right, not from the left, where </w:t>
       </w:r>
       <w:proofErr w:type="spellStart"/>
+      <w:proofErr w:type="gramStart"/>
       <w:r>
         <w:t>thebindingwill</w:t>
       </w:r>
       <w:proofErr w:type="spellEnd"/>
+      <w:proofErr w:type="gramEnd"/>
       <w:r>
         <w:t xml:space="preserve"> be.</w:t>
       </w:r>
@@ -9213,10 +9315,12 @@
         <w:t xml:space="preserve"> plan should </w:t>
       </w:r>
       <w:proofErr w:type="spellStart"/>
+      <w:proofErr w:type="gramStart"/>
       <w:r>
         <w:t>beused</w:t>
       </w:r>
       <w:proofErr w:type="spellEnd"/>
+      <w:proofErr w:type="gramEnd"/>
       <w:r>
         <w:t xml:space="preserve"> exclusively:</w:t>
       </w:r>
@@ -9265,10 +9369,12 @@
         <w:t xml:space="preserve">, </w:t>
       </w:r>
       <w:proofErr w:type="spellStart"/>
+      <w:proofErr w:type="gramStart"/>
       <w:r>
         <w:t>ii,iii</w:t>
       </w:r>
       <w:proofErr w:type="spellEnd"/>
+      <w:proofErr w:type="gramEnd"/>
       <w:r>
         <w:t xml:space="preserve">, etc. </w:t>
       </w:r>
@@ -9581,7 +9687,31 @@
       </w:r>
       <w:proofErr w:type="gramEnd"/>
       <w:r>
-        <w:t>,appendices,bibliography,etc.areincluded.Useofsuffixes,suchas25a,25bisnotallowed.</w:t>
+        <w:t>,</w:t>
+      </w:r>
+      <w:proofErr w:type="gramStart"/>
+      <w:r>
+        <w:t>appendices,bibliography</w:t>
+      </w:r>
+      <w:proofErr w:type="gramEnd"/>
+      <w:r>
+        <w:t>,</w:t>
+      </w:r>
+      <w:proofErr w:type="gramStart"/>
+      <w:r>
+        <w:t>etc.areincluded</w:t>
+      </w:r>
+      <w:proofErr w:type="gramEnd"/>
+      <w:r>
+        <w:t>.</w:t>
+      </w:r>
+      <w:proofErr w:type="gramStart"/>
+      <w:r>
+        <w:t>Useofsuffixes,suchas</w:t>
+      </w:r>
+      <w:proofErr w:type="gramEnd"/>
+      <w:r>
+        <w:t>25a,25bisnotallowed.</w:t>
       </w:r>
     </w:p>
     <w:p>
@@ -9749,10 +9879,12 @@
         <w:t xml:space="preserve"> will not </w:t>
       </w:r>
       <w:proofErr w:type="spellStart"/>
+      <w:proofErr w:type="gramStart"/>
       <w:r>
         <w:t>beaccepted</w:t>
       </w:r>
       <w:proofErr w:type="spellEnd"/>
+      <w:proofErr w:type="gramEnd"/>
       <w:r>
         <w:t>)</w:t>
       </w:r>
@@ -10039,10 +10171,12 @@
         <w:t xml:space="preserve"> justifying </w:t>
       </w:r>
       <w:proofErr w:type="spellStart"/>
+      <w:proofErr w:type="gramStart"/>
       <w:r>
         <w:t>thefindings</w:t>
       </w:r>
       <w:proofErr w:type="spellEnd"/>
+      <w:proofErr w:type="gramEnd"/>
       <w:r>
         <w:t>.</w:t>
       </w:r>
@@ -10481,10 +10615,12 @@
         <w:t xml:space="preserve"> engineering thinking when describing </w:t>
       </w:r>
       <w:proofErr w:type="spellStart"/>
+      <w:proofErr w:type="gramStart"/>
       <w:r>
         <w:t>yourmethods</w:t>
       </w:r>
       <w:proofErr w:type="spellEnd"/>
+      <w:proofErr w:type="gramEnd"/>
       <w:r>
         <w:t>.</w:t>
       </w:r>
@@ -10537,10 +10673,12 @@
         <w:t xml:space="preserve"> of subheadings of this section depends on the complexity of your product and on the kinds </w:t>
       </w:r>
       <w:proofErr w:type="spellStart"/>
+      <w:proofErr w:type="gramStart"/>
       <w:r>
         <w:t>ofinformation</w:t>
       </w:r>
       <w:proofErr w:type="spellEnd"/>
+      <w:proofErr w:type="gramEnd"/>
       <w:r>
         <w:t xml:space="preserve"> that you think your sponsoring company will need to know. Group your explanations </w:t>
       </w:r>
@@ -10650,6 +10788,7 @@
         <w:t xml:space="preserve"> </w:t>
       </w:r>
       <w:proofErr w:type="spellStart"/>
+      <w:proofErr w:type="gramStart"/>
       <w:r>
         <w:t>are,etc</w:t>
       </w:r>
@@ -10657,6 +10796,7 @@
       <w:r>
         <w:t>.</w:t>
       </w:r>
+      <w:proofErr w:type="gramEnd"/>
     </w:p>
     <w:p>
       <w:pPr>
@@ -10736,11 +10876,21 @@
       <w:pPr>
         <w:pStyle w:val="Heading4"/>
       </w:pPr>
-      <w:proofErr w:type="spellStart"/>
-      <w:r>
-        <w:t>TestingandCalibration</w:t>
-      </w:r>
-      <w:proofErr w:type="spellEnd"/>
+      <w:r>
+        <w:t>Testing</w:t>
+      </w:r>
+      <w:r>
+        <w:t xml:space="preserve"> </w:t>
+      </w:r>
+      <w:r>
+        <w:t>and</w:t>
+      </w:r>
+      <w:r>
+        <w:t xml:space="preserve"> </w:t>
+      </w:r>
+      <w:r>
+        <w:t>Calibration</w:t>
+      </w:r>
     </w:p>
     <w:p>
       <w:pPr>
@@ -10748,35 +10898,48 @@
         <w:spacing w:before="41"/>
         <w:ind w:left="1021"/>
       </w:pPr>
-      <w:proofErr w:type="spellStart"/>
-      <w:r>
-        <w:t>Howdid</w:t>
-      </w:r>
-      <w:proofErr w:type="spellEnd"/>
-      <w:r>
-        <w:t xml:space="preserve"> </w:t>
-      </w:r>
-      <w:proofErr w:type="spellStart"/>
-      <w:r>
-        <w:t>youtestyourdeviceand</w:t>
-      </w:r>
-      <w:proofErr w:type="spellEnd"/>
-      <w:r>
-        <w:t xml:space="preserve"> </w:t>
-      </w:r>
-      <w:proofErr w:type="spellStart"/>
+      <w:r>
+        <w:t>How</w:t>
+      </w:r>
+      <w:r>
+        <w:t xml:space="preserve"> </w:t>
+      </w:r>
+      <w:r>
+        <w:t xml:space="preserve">did </w:t>
+      </w:r>
+      <w:proofErr w:type="gramStart"/>
+      <w:r>
+        <w:t>you</w:t>
+      </w:r>
+      <w:r>
+        <w:t xml:space="preserve"> </w:t>
+      </w:r>
+      <w:proofErr w:type="spellStart"/>
+      <w:r>
+        <w:t>testyourdeviceand</w:t>
+      </w:r>
+      <w:proofErr w:type="spellEnd"/>
+      <w:proofErr w:type="gramEnd"/>
+      <w:r>
+        <w:t xml:space="preserve"> </w:t>
+      </w:r>
+      <w:proofErr w:type="spellStart"/>
+      <w:proofErr w:type="gramStart"/>
       <w:r>
         <w:t>howdid</w:t>
       </w:r>
       <w:proofErr w:type="spellEnd"/>
-      <w:r>
-        <w:t xml:space="preserve"> </w:t>
-      </w:r>
-      <w:proofErr w:type="spellStart"/>
+      <w:proofErr w:type="gramEnd"/>
+      <w:r>
+        <w:t xml:space="preserve"> </w:t>
+      </w:r>
+      <w:proofErr w:type="spellStart"/>
+      <w:proofErr w:type="gramStart"/>
       <w:r>
         <w:t>youcalibrate</w:t>
       </w:r>
       <w:proofErr w:type="spellEnd"/>
+      <w:proofErr w:type="gramEnd"/>
       <w:r>
         <w:t xml:space="preserve"> it?</w:t>
       </w:r>
@@ -10832,7 +10995,23 @@
       </w:r>
       <w:proofErr w:type="gramEnd"/>
       <w:r>
-        <w:t xml:space="preserve">,sustainability,manufacturability,ethical,healthandsafety, social, and political </w:t>
+        <w:t>,</w:t>
+      </w:r>
+      <w:proofErr w:type="gramStart"/>
+      <w:r>
+        <w:t>sustainability,manufacturability</w:t>
+      </w:r>
+      <w:proofErr w:type="gramEnd"/>
+      <w:r>
+        <w:t>,</w:t>
+      </w:r>
+      <w:proofErr w:type="gramStart"/>
+      <w:r>
+        <w:t>ethical,healthandsafety</w:t>
+      </w:r>
+      <w:proofErr w:type="gramEnd"/>
+      <w:r>
+        <w:t xml:space="preserve">, social, and political </w:t>
       </w:r>
       <w:proofErr w:type="spellStart"/>
       <w:r>
@@ -10894,10 +11073,12 @@
         <w:t xml:space="preserve"> and business managers frequently read this section of the Project Report first even though </w:t>
       </w:r>
       <w:proofErr w:type="spellStart"/>
+      <w:proofErr w:type="gramStart"/>
       <w:r>
         <w:t>itcomes</w:t>
       </w:r>
       <w:proofErr w:type="spellEnd"/>
+      <w:proofErr w:type="gramEnd"/>
       <w:r>
         <w:t xml:space="preserve"> near the end of the document! Your goal here is to evaluate your original criteria. How well </w:t>
       </w:r>
@@ -10958,10 +11139,12 @@
         <w:t xml:space="preserve"> </w:t>
       </w:r>
       <w:proofErr w:type="spellStart"/>
+      <w:proofErr w:type="gramStart"/>
       <w:r>
         <w:t>solutiondidn’t</w:t>
       </w:r>
       <w:proofErr w:type="spellEnd"/>
+      <w:proofErr w:type="gramEnd"/>
       <w:r>
         <w:t xml:space="preserve"> turn out?</w:t>
       </w:r>
@@ -11076,10 +11259,12 @@
         <w:t xml:space="preserve"> </w:t>
       </w:r>
       <w:proofErr w:type="spellStart"/>
+      <w:proofErr w:type="gramStart"/>
       <w:r>
         <w:t>beginimmediate</w:t>
       </w:r>
       <w:proofErr w:type="spellEnd"/>
+      <w:proofErr w:type="gramEnd"/>
       <w:r>
         <w:t xml:space="preserve"> production of your prototype? </w:t>
       </w:r>
@@ -11094,10 +11279,12 @@
         <w:t xml:space="preserve"> do further </w:t>
       </w:r>
       <w:proofErr w:type="spellStart"/>
+      <w:proofErr w:type="gramStart"/>
       <w:r>
         <w:t>testingof</w:t>
       </w:r>
       <w:proofErr w:type="spellEnd"/>
+      <w:proofErr w:type="gramEnd"/>
       <w:r>
         <w:t xml:space="preserve"> your prototype? Should they put out an RFP for further research? Should they do a market </w:t>
       </w:r>
@@ -11109,7 +11296,23 @@
       <w:proofErr w:type="spellEnd"/>
       <w:proofErr w:type="gramEnd"/>
       <w:r>
-        <w:t xml:space="preserve"> they look for more cost effective ways of building a device similar to your prototype? Much </w:t>
+        <w:t xml:space="preserve"> they look for more </w:t>
+      </w:r>
+      <w:proofErr w:type="gramStart"/>
+      <w:r>
+        <w:t>cost effective</w:t>
+      </w:r>
+      <w:proofErr w:type="gramEnd"/>
+      <w:r>
+        <w:t xml:space="preserve"> ways of building a device </w:t>
+      </w:r>
+      <w:proofErr w:type="gramStart"/>
+      <w:r>
+        <w:t>similar to</w:t>
+      </w:r>
+      <w:proofErr w:type="gramEnd"/>
+      <w:r>
+        <w:t xml:space="preserve"> your prototype? Much </w:t>
       </w:r>
       <w:proofErr w:type="spellStart"/>
       <w:r>
@@ -13302,9 +13505,14 @@
       </w:r>
       <w:proofErr w:type="gramEnd"/>
       <w:r>
-        <w:t xml:space="preserve"> of Project Guide(</w:t>
-      </w:r>
-      <w:proofErr w:type="spellStart"/>
+        <w:t xml:space="preserve"> of Project </w:t>
+      </w:r>
+      <w:proofErr w:type="gramStart"/>
+      <w:r>
+        <w:t>Guide(</w:t>
+      </w:r>
+      <w:proofErr w:type="spellStart"/>
+      <w:proofErr w:type="gramEnd"/>
       <w:r>
         <w:t>Designation&amp;Department</w:t>
       </w:r>
@@ -13950,6 +14158,7 @@
       <w:r>
         <w:t xml:space="preserve"> acts </w:t>
       </w:r>
+      <w:proofErr w:type="gramStart"/>
       <w:r>
         <w:t>during the</w:t>
       </w:r>
@@ -13957,7 +14166,11 @@
         <w:t xml:space="preserve"> </w:t>
       </w:r>
       <w:r>
-        <w:t>course of study</w:t>
+        <w:t>course of</w:t>
+      </w:r>
+      <w:proofErr w:type="gramEnd"/>
+      <w:r>
+        <w:t xml:space="preserve"> study</w:t>
       </w:r>
       <w:r>
         <w:t>.</w:t>
@@ -14004,12 +14217,17 @@
       </w:pPr>
       <w:proofErr w:type="gramStart"/>
       <w:r>
-        <w:t>Wearethankfulto“</w:t>
-      </w:r>
-      <w:proofErr w:type="gramEnd"/>
-      <w:r>
-        <w:t>ProjectGuideName”forhissupport,cooperation,andmotivationprovidedtousduring</w:t>
-      </w:r>
+        <w:t>Wearethankfulto“ProjectGuideName”forhissupport</w:t>
+      </w:r>
+      <w:proofErr w:type="gramEnd"/>
+      <w:r>
+        <w:t>,</w:t>
+      </w:r>
+      <w:proofErr w:type="gramStart"/>
+      <w:r>
+        <w:t>cooperation,andmotivationprovidedtousduring</w:t>
+      </w:r>
+      <w:proofErr w:type="gramEnd"/>
     </w:p>
     <w:p>
       <w:pPr>
@@ -15734,7 +15952,47 @@
       </w:r>
       <w:proofErr w:type="spellEnd"/>
       <w:r>
-        <w:t xml:space="preserve"> roman 12 size, bold).. . .. . . .. .. . . . .. . . .. . ..…………</w:t>
+        <w:t xml:space="preserve"> roman 12 </w:t>
+      </w:r>
+      <w:proofErr w:type="gramStart"/>
+      <w:r>
+        <w:t>size</w:t>
+      </w:r>
+      <w:proofErr w:type="gramEnd"/>
+      <w:r>
+        <w:t>, bold</w:t>
+      </w:r>
+      <w:proofErr w:type="gramStart"/>
+      <w:r>
+        <w:t>).. . .</w:t>
+      </w:r>
+      <w:proofErr w:type="gramEnd"/>
+      <w:r>
+        <w:t>. . .</w:t>
+      </w:r>
+      <w:proofErr w:type="gramStart"/>
+      <w:r>
+        <w:t xml:space="preserve"> ..</w:t>
+      </w:r>
+      <w:proofErr w:type="gramEnd"/>
+      <w:r>
+        <w:t xml:space="preserve"> .. . . </w:t>
+      </w:r>
+      <w:proofErr w:type="gramStart"/>
+      <w:r>
+        <w:t>. .</w:t>
+      </w:r>
+      <w:proofErr w:type="gramEnd"/>
+      <w:r>
+        <w:t>. . .</w:t>
+      </w:r>
+      <w:proofErr w:type="gramStart"/>
+      <w:r>
+        <w:t xml:space="preserve"> .. . .</w:t>
+      </w:r>
+      <w:proofErr w:type="gramEnd"/>
+      <w:r>
+        <w:t>.…………</w:t>
       </w:r>
       <w:r>
         <w:tab/>
@@ -15815,7 +16073,23 @@
       </w:r>
       <w:proofErr w:type="gramEnd"/>
       <w:r>
-        <w:t xml:space="preserve"> .. . . .. .. . . . . ... . . . ... . . . .... . . . .. . .………</w:t>
+        <w:t xml:space="preserve"> .. . .</w:t>
+      </w:r>
+      <w:proofErr w:type="gramStart"/>
+      <w:r>
+        <w:t xml:space="preserve"> ..</w:t>
+      </w:r>
+      <w:proofErr w:type="gramEnd"/>
+      <w:r>
+        <w:t xml:space="preserve"> .. . . </w:t>
+      </w:r>
+      <w:proofErr w:type="gramStart"/>
+      <w:r>
+        <w:t>. . ... . .</w:t>
+      </w:r>
+      <w:proofErr w:type="gramEnd"/>
+      <w:r>
+        <w:t xml:space="preserve"> . ... . . . .... . . . .. . .………</w:t>
       </w:r>
       <w:r>
         <w:tab/>
@@ -15858,7 +16132,39 @@
       </w:r>
       <w:proofErr w:type="gramEnd"/>
       <w:r>
-        <w:t xml:space="preserve"> .. . . .. . . .. . . . .. . . . . .. . . .. ... . . . . . . .……….</w:t>
+        <w:t xml:space="preserve"> .</w:t>
+      </w:r>
+      <w:proofErr w:type="gramStart"/>
+      <w:r>
+        <w:t>. . . .</w:t>
+      </w:r>
+      <w:proofErr w:type="gramEnd"/>
+      <w:r>
+        <w:t>. . .</w:t>
+      </w:r>
+      <w:proofErr w:type="gramStart"/>
+      <w:r>
+        <w:t xml:space="preserve"> .. . .</w:t>
+      </w:r>
+      <w:proofErr w:type="gramEnd"/>
+      <w:r>
+        <w:t xml:space="preserve"> </w:t>
+      </w:r>
+      <w:proofErr w:type="gramStart"/>
+      <w:r>
+        <w:t>. .</w:t>
+      </w:r>
+      <w:proofErr w:type="gramEnd"/>
+      <w:r>
+        <w:t>. . . . . .. . .</w:t>
+      </w:r>
+      <w:proofErr w:type="gramStart"/>
+      <w:r>
+        <w:t xml:space="preserve"> ..</w:t>
+      </w:r>
+      <w:proofErr w:type="gramEnd"/>
+      <w:r>
+        <w:t xml:space="preserve"> ... . . . . . . .……….</w:t>
       </w:r>
       <w:r>
         <w:tab/>
@@ -15909,7 +16215,15 @@
       </w:r>
       <w:proofErr w:type="gramEnd"/>
       <w:r>
-        <w:t>. . . .. ... . . . . .. .. . . . ... . . . . ... . . . . .. .……….</w:t>
+        <w:t>. . .</w:t>
+      </w:r>
+      <w:proofErr w:type="gramStart"/>
+      <w:r>
+        <w:t xml:space="preserve"> ..</w:t>
+      </w:r>
+      <w:proofErr w:type="gramEnd"/>
+      <w:r>
+        <w:t xml:space="preserve"> ... . . . . .. .. . . . ... . . . . ... . . . . .. .……….</w:t>
       </w:r>
       <w:r>
         <w:tab/>
@@ -15946,7 +16260,15 @@
       </w:r>
       <w:proofErr w:type="spellEnd"/>
       <w:r>
-        <w:t>, size 16, bold]. . . .. . . . . .. . .. . . . . .. . .</w:t>
+        <w:t xml:space="preserve">, size 16, </w:t>
+      </w:r>
+      <w:proofErr w:type="gramStart"/>
+      <w:r>
+        <w:t>bold]. . . .. . .</w:t>
+      </w:r>
+      <w:proofErr w:type="gramEnd"/>
+      <w:r>
+        <w:t xml:space="preserve"> . . .. . .. . . . . .. . .</w:t>
       </w:r>
       <w:r>
         <w:tab/>
@@ -15969,7 +16291,23 @@
       <w:proofErr w:type="spellEnd"/>
       <w:proofErr w:type="gramEnd"/>
       <w:r>
-        <w:t xml:space="preserve"> 14,bold]. . ... .. . . . . . . . .. . . </w:t>
+        <w:t xml:space="preserve"> </w:t>
+      </w:r>
+      <w:proofErr w:type="gramStart"/>
+      <w:r>
+        <w:t>14,bold</w:t>
+      </w:r>
+      <w:proofErr w:type="gramEnd"/>
+      <w:r>
+        <w:t>]</w:t>
+      </w:r>
+      <w:proofErr w:type="gramStart"/>
+      <w:r>
+        <w:t>. . ...</w:t>
+      </w:r>
+      <w:proofErr w:type="gramEnd"/>
+      <w:r>
+        <w:t xml:space="preserve"> .. . . . . . . . .. . . </w:t>
       </w:r>
       <w:proofErr w:type="gramStart"/>
       <w:r>
@@ -15997,9 +16335,14 @@
       </w:r>
       <w:proofErr w:type="gramEnd"/>
       <w:r>
-        <w:t>-section[</w:t>
-      </w:r>
-      <w:proofErr w:type="spellStart"/>
+        <w:t>-</w:t>
+      </w:r>
+      <w:proofErr w:type="gramStart"/>
+      <w:r>
+        <w:t>section[</w:t>
+      </w:r>
+      <w:proofErr w:type="spellStart"/>
+      <w:proofErr w:type="gramEnd"/>
       <w:r>
         <w:t>Timesnew</w:t>
       </w:r>
@@ -16008,12 +16351,22 @@
         <w:t xml:space="preserve"> </w:t>
       </w:r>
       <w:proofErr w:type="spellStart"/>
+      <w:proofErr w:type="gramStart"/>
       <w:r>
         <w:t>roman,size</w:t>
       </w:r>
       <w:proofErr w:type="spellEnd"/>
-      <w:r>
-        <w:t xml:space="preserve"> 12,bold]...........................</w:t>
+      <w:proofErr w:type="gramEnd"/>
+      <w:r>
+        <w:t xml:space="preserve"> </w:t>
+      </w:r>
+      <w:proofErr w:type="gramStart"/>
+      <w:r>
+        <w:t>12,bold</w:t>
+      </w:r>
+      <w:proofErr w:type="gramEnd"/>
+      <w:r>
+        <w:t>]...........................</w:t>
       </w:r>
       <w:r>
         <w:tab/>
@@ -16034,7 +16387,23 @@
       </w:r>
       <w:proofErr w:type="gramEnd"/>
       <w:r>
-        <w:t>-section  . .. . . . .. . . . . . . . ..</w:t>
+        <w:t>-</w:t>
+      </w:r>
+      <w:proofErr w:type="gramStart"/>
+      <w:r>
+        <w:t>section  . .. . .</w:t>
+      </w:r>
+      <w:proofErr w:type="gramEnd"/>
+      <w:r>
+        <w:t xml:space="preserve"> </w:t>
+      </w:r>
+      <w:proofErr w:type="gramStart"/>
+      <w:r>
+        <w:t>. .</w:t>
+      </w:r>
+      <w:proofErr w:type="gramEnd"/>
+      <w:r>
+        <w:t>. . . . . . . . ..</w:t>
       </w:r>
     </w:p>
     <w:p>
@@ -16054,7 +16423,15 @@
       </w:r>
       <w:proofErr w:type="gramEnd"/>
       <w:r>
-        <w:t>. . . . .. . . . . . . . ..</w:t>
+        <w:t xml:space="preserve">. . . </w:t>
+      </w:r>
+      <w:proofErr w:type="gramStart"/>
+      <w:r>
+        <w:t>. .</w:t>
+      </w:r>
+      <w:proofErr w:type="gramEnd"/>
+      <w:r>
+        <w:t>. . . . . . . . ..</w:t>
       </w:r>
       <w:r>
         <w:tab/>
@@ -16087,8 +16464,13 @@
       </w:r>
       <w:proofErr w:type="gramEnd"/>
       <w:r>
-        <w:t xml:space="preserve"> .. . . . . ... . .</w:t>
-      </w:r>
+        <w:t xml:space="preserve"> .. . . </w:t>
+      </w:r>
+      <w:proofErr w:type="gramStart"/>
+      <w:r>
+        <w:t>. . ... . .</w:t>
+      </w:r>
+      <w:proofErr w:type="gramEnd"/>
       <w:r>
         <w:tab/>
         <w:t>6</w:t>
@@ -16120,7 +16502,15 @@
       </w:r>
       <w:proofErr w:type="gramEnd"/>
       <w:r>
-        <w:t xml:space="preserve">. . . . . . . ... . . . . ... . . . .... . . </w:t>
+        <w:t xml:space="preserve">. . . </w:t>
+      </w:r>
+      <w:proofErr w:type="gramStart"/>
+      <w:r>
+        <w:t>. . . .</w:t>
+      </w:r>
+      <w:proofErr w:type="gramEnd"/>
+      <w:r>
+        <w:t xml:space="preserve"> ... . . . . ... . . . .... . . </w:t>
       </w:r>
       <w:proofErr w:type="gramStart"/>
       <w:r>
@@ -16222,7 +16612,23 @@
       </w:r>
       <w:proofErr w:type="gramEnd"/>
       <w:r>
-        <w:t xml:space="preserve"> .. . . .. .. . . . . ... . . . ... . . . .... . . .. .</w:t>
+        <w:t xml:space="preserve"> .. . .</w:t>
+      </w:r>
+      <w:proofErr w:type="gramStart"/>
+      <w:r>
+        <w:t xml:space="preserve"> ..</w:t>
+      </w:r>
+      <w:proofErr w:type="gramEnd"/>
+      <w:r>
+        <w:t xml:space="preserve"> .. . . </w:t>
+      </w:r>
+      <w:proofErr w:type="gramStart"/>
+      <w:r>
+        <w:t>. . ... . .</w:t>
+      </w:r>
+      <w:proofErr w:type="gramEnd"/>
+      <w:r>
+        <w:t xml:space="preserve"> . ... . . . .... . . .. .</w:t>
       </w:r>
       <w:r>
         <w:tab/>
@@ -16247,19 +16653,19 @@
       </w:r>
       <w:proofErr w:type="gramStart"/>
       <w:r>
-        <w:t>.. . .</w:t>
-      </w:r>
-      <w:proofErr w:type="gramEnd"/>
-      <w:r>
-        <w:t>.(</w:t>
-      </w:r>
-      <w:proofErr w:type="gramStart"/>
-      <w:r>
-        <w:t>minimium5</w:t>
-      </w:r>
-      <w:proofErr w:type="gramEnd"/>
-      <w:r>
-        <w:t>-6 lines) .. .. . ... . .. .</w:t>
+        <w:t>.. . ..(minimium5</w:t>
+      </w:r>
+      <w:proofErr w:type="gramEnd"/>
+      <w:r>
+        <w:t xml:space="preserve">-6 </w:t>
+      </w:r>
+      <w:proofErr w:type="gramStart"/>
+      <w:r>
+        <w:t>lines) ..</w:t>
+      </w:r>
+      <w:proofErr w:type="gramEnd"/>
+      <w:r>
+        <w:t xml:space="preserve"> .. . ... . .. .</w:t>
       </w:r>
     </w:p>
     <w:p>
@@ -16338,11 +16744,11 @@
         <w:t>words)</w:t>
       </w:r>
       <w:r>
-        <w:t>[</w:t>
-      </w:r>
-      <w:proofErr w:type="gramEnd"/>
-      <w:r>
-        <w:t>Timesnewroman,size16,bold]</w:t>
+        <w:t>[Timesnewroman,size16,bold</w:t>
+      </w:r>
+      <w:proofErr w:type="gramEnd"/>
+      <w:r>
+        <w:t>]</w:t>
       </w:r>
     </w:p>
     <w:p>
@@ -16524,7 +16930,15 @@
       </w:r>
       <w:proofErr w:type="gramEnd"/>
       <w:r>
-        <w:t xml:space="preserve"> a strong connection to method part. Generally, there </w:t>
+        <w:t xml:space="preserve"> a strong connection to </w:t>
+      </w:r>
+      <w:proofErr w:type="gramStart"/>
+      <w:r>
+        <w:t>method</w:t>
+      </w:r>
+      <w:proofErr w:type="gramEnd"/>
+      <w:r>
+        <w:t xml:space="preserve"> part. Generally, there </w:t>
       </w:r>
       <w:proofErr w:type="gramStart"/>
       <w:r>
@@ -16682,11 +17096,11 @@
       </w:r>
       <w:proofErr w:type="spellEnd"/>
       <w:r>
-        <w:t>[</w:t>
-      </w:r>
-      <w:proofErr w:type="gramEnd"/>
-      <w:r>
-        <w:t>Timesnewroman,size16,bold]</w:t>
+        <w:t>[Timesnewroman,size16,bold</w:t>
+      </w:r>
+      <w:proofErr w:type="gramEnd"/>
+      <w:r>
+        <w:t>]</w:t>
       </w:r>
     </w:p>
     <w:p>
@@ -16789,6 +17203,7 @@
         <w:t xml:space="preserve">no need to give literature in tabular form </w:t>
       </w:r>
       <w:proofErr w:type="spellStart"/>
+      <w:proofErr w:type="gramStart"/>
       <w:r>
         <w:rPr>
           <w:i/>
@@ -16797,6 +17212,7 @@
         <w:t>here,however</w:t>
       </w:r>
       <w:proofErr w:type="spellEnd"/>
+      <w:proofErr w:type="gramEnd"/>
       <w:r>
         <w:rPr>
           <w:i/>
@@ -16901,11 +17317,11 @@
       </w:r>
       <w:proofErr w:type="spellEnd"/>
       <w:r>
-        <w:t>[</w:t>
-      </w:r>
-      <w:proofErr w:type="gramEnd"/>
-      <w:r>
-        <w:t>Timesnewroman,size16,bold]</w:t>
+        <w:t>[Timesnewroman,size16,bold</w:t>
+      </w:r>
+      <w:proofErr w:type="gramEnd"/>
+      <w:r>
+        <w:t>]</w:t>
       </w:r>
     </w:p>
     <w:p>
@@ -16930,11 +17346,11 @@
         <w:t>Motivation</w:t>
       </w:r>
       <w:r>
-        <w:t>[</w:t>
-      </w:r>
-      <w:proofErr w:type="gramEnd"/>
-      <w:r>
-        <w:t>Timesnewroman,size14]</w:t>
+        <w:t>[Timesnewroman,size</w:t>
+      </w:r>
+      <w:proofErr w:type="gramEnd"/>
+      <w:r>
+        <w:t>14]</w:t>
       </w:r>
     </w:p>
     <w:p>
@@ -17112,11 +17528,11 @@
       </w:r>
       <w:proofErr w:type="spellEnd"/>
       <w:r>
-        <w:t>[</w:t>
-      </w:r>
-      <w:proofErr w:type="gramEnd"/>
-      <w:r>
-        <w:t>Timesnewroman,size14,bold]</w:t>
+        <w:t>[Timesnewroman,size14,bold</w:t>
+      </w:r>
+      <w:proofErr w:type="gramEnd"/>
+      <w:r>
+        <w:t>]</w:t>
       </w:r>
     </w:p>
     <w:p>
@@ -17477,11 +17893,11 @@
       </w:r>
       <w:proofErr w:type="gramStart"/>
       <w:r>
-        <w:t>Timesnewroman,size</w:t>
-      </w:r>
-      <w:proofErr w:type="gramEnd"/>
-      <w:r>
-        <w:t>16,bold]</w:t>
+        <w:t>Timesnewroman,size16,bold</w:t>
+      </w:r>
+      <w:proofErr w:type="gramEnd"/>
+      <w:r>
+        <w:t>]</w:t>
       </w:r>
     </w:p>
     <w:p>
@@ -17497,7 +17913,15 @@
       </w:r>
       <w:proofErr w:type="gramEnd"/>
       <w:r>
-        <w:t xml:space="preserve"> in to the text of the research proposal. Make sure these references are </w:t>
+        <w:t xml:space="preserve"> </w:t>
+      </w:r>
+      <w:proofErr w:type="gramStart"/>
+      <w:r>
+        <w:t>in to</w:t>
+      </w:r>
+      <w:proofErr w:type="gramEnd"/>
+      <w:r>
+        <w:t xml:space="preserve"> the text of the research proposal. Make sure these references are </w:t>
       </w:r>
       <w:proofErr w:type="gramStart"/>
       <w:r>
@@ -17537,7 +17961,23 @@
       </w:r>
       <w:proofErr w:type="gramEnd"/>
       <w:r>
-        <w:t>,alphabetical(Harvard)ornumerical(Vancouver).</w:t>
+        <w:t>,</w:t>
+      </w:r>
+      <w:proofErr w:type="gramStart"/>
+      <w:r>
+        <w:t>alphabetical(</w:t>
+      </w:r>
+      <w:proofErr w:type="gramEnd"/>
+      <w:r>
+        <w:t>Harvard)</w:t>
+      </w:r>
+      <w:proofErr w:type="gramStart"/>
+      <w:r>
+        <w:t>ornumerical(</w:t>
+      </w:r>
+      <w:proofErr w:type="gramEnd"/>
+      <w:r>
+        <w:t>Vancouver).</w:t>
       </w:r>
     </w:p>
     <w:p>
@@ -17614,7 +18054,11 @@
       </w:r>
       <w:proofErr w:type="gramEnd"/>
       <w:r>
-        <w:t>,1993,'Literatureasapsychologicaltool',</w:t>
+        <w:t>,1993,'Literatureasapsychologicaltool</w:t>
+      </w:r>
+      <w:proofErr w:type="gramStart"/>
+      <w:r>
+        <w:t>',</w:t>
       </w:r>
       <w:r>
         <w:rPr>
@@ -17622,6 +18066,7 @@
         </w:rPr>
         <w:t>EducationalPsychologist</w:t>
       </w:r>
+      <w:proofErr w:type="gramEnd"/>
       <w:r>
         <w:t>28(3),253-</w:t>
       </w:r>
@@ -17712,7 +18157,15 @@
       <w:proofErr w:type="spellEnd"/>
       <w:proofErr w:type="gramEnd"/>
       <w:r>
-        <w:t xml:space="preserve"> numbers should be given in square brackets and one number can be used to refer </w:t>
+        <w:t xml:space="preserve"> numbers should be given in square </w:t>
+      </w:r>
+      <w:proofErr w:type="gramStart"/>
+      <w:r>
+        <w:t>brackets</w:t>
+      </w:r>
+      <w:proofErr w:type="gramEnd"/>
+      <w:r>
+        <w:t xml:space="preserve"> and one number can be used to refer </w:t>
       </w:r>
       <w:proofErr w:type="spellStart"/>
       <w:proofErr w:type="gramStart"/>
@@ -17822,7 +18275,23 @@
           <w:b/>
           <w:i/>
         </w:rPr>
-        <w:t xml:space="preserve"> the text. If there are more references for one aspects, </w:t>
+        <w:t xml:space="preserve"> the text. If there are more references for one </w:t>
+      </w:r>
+      <w:proofErr w:type="gramStart"/>
+      <w:r>
+        <w:rPr>
+          <w:b/>
+          <w:i/>
+        </w:rPr>
+        <w:t>aspects</w:t>
+      </w:r>
+      <w:proofErr w:type="gramEnd"/>
+      <w:r>
+        <w:rPr>
+          <w:b/>
+          <w:i/>
+        </w:rPr>
+        <w:t xml:space="preserve">, </w:t>
       </w:r>
       <w:proofErr w:type="spellStart"/>
       <w:r>

</xml_diff>